<commit_message>
stable for terminal functionality. updated ui and flow. but not working yet coz of resume file loc
</commit_message>
<xml_diff>
--- a/all resumes/temp/temp.docx
+++ b/all resumes/temp/temp.docx
@@ -841,7 +841,7 @@
         <w:ind w:left="80" w:firstLine="0"/>
       </w:pPr>
       <w:r>
-        <w:t>Python, Wireframe, CUDA, CI, Computer Vision, CD, Hibernate, Asana, MATLAB, Route 53, Management, Next.js, Pytorch,</w:t>
+        <w:t>Financial analysis, AWS, Web Development, UI/UX Design, code review, Wireframe, containerization, Cryptography,</w:t>
       </w:r>
     </w:p>
     <w:p>
@@ -849,7 +849,7 @@
         <w:pStyle w:val="BodyText"/>
       </w:pPr>
       <w:r>
-        <w:t>Postman, LangChain, Flutter, multi-threaded, Data Structures &amp; Algorithms, Confluence, Quantitative Analysis, Figma,</w:t>
+        <w:t>Excel/Numbers/Sheets, Wordpress, Webflow, PowerPoint/Keynote/Slides, Scikit-learn, Snowflake, Neural Networks, Asana,</w:t>
       </w:r>
     </w:p>
     <w:p>
@@ -857,7 +857,7 @@
         <w:pStyle w:val="BodyText"/>
       </w:pPr>
       <w:r>
-        <w:t>mobile web, Apache Spark, code review, product specs, cloud technologies, SDLC, GCP, Node.js, Postgres, Reinforcement</w:t>
+        <w:t>Amplitude, caching, Quantitative Analysis, product management, MongoDB, Kubernetes, GCP, multi-threaded, SDLC,</w:t>
       </w:r>
     </w:p>
     <w:p>
@@ -865,7 +865,7 @@
         <w:pStyle w:val="BodyText"/>
       </w:pPr>
       <w:r>
-        <w:t>Learning, Git, GraphQL, React.js, specs, Financial analysis, data engineer, Selenium, caching, data modeling, Mixpanel,</w:t>
+        <w:t>JavaScript, Docker, MATLAB, JIRA, Node.js, C/C++, Data Analysis, CI, C#, R, Pandas, REST APIs, data modeling, WebKit,</w:t>
       </w:r>
     </w:p>
     <w:p>
@@ -873,7 +873,7 @@
         <w:pStyle w:val="BodyText"/>
       </w:pPr>
       <w:r>
-        <w:t>Heroku, Webflow, data science, Apache Kafka, Hotjar, product management, Discrete Math, Financial Modeling, Vim, Data</w:t>
+        <w:t>Blockchain, LLM, Python, Tableau, Route 53, Zeplin, NoSQL, CD, ES6, Git, technical support, SQL, RDBMS, Solidity,</w:t>
       </w:r>
     </w:p>
     <w:p>
@@ -881,7 +881,7 @@
         <w:pStyle w:val="BodyText"/>
       </w:pPr>
       <w:r>
-        <w:t>Analysis, WebRTC, Kubernetes, Business Analytics, Atlassian, JavaScript, Azure, Hadoop, FastAPI, Operating Systems,</w:t>
+        <w:t>operating systems, Nest.js, data engineer, Linux, specs, BigQuery, deep learning, WebRTC, Hubspot, full-stack, GraphQL,</w:t>
       </w:r>
     </w:p>
     <w:p>
@@ -889,7 +889,7 @@
         <w:pStyle w:val="BodyText"/>
       </w:pPr>
       <w:r>
-        <w:t>Cryptography, NumPy, REST APIs, SQL, Excel/Numbers/Sheets, Tensorflow, BigQuery, Solidity, communication skills,</w:t>
+        <w:t>Atlassian, Cassandra, Computer Vision, Management, Machine Learning, Business Analytics, Vim, TypeScript, Airflow,</w:t>
       </w:r>
     </w:p>
     <w:p>
@@ -897,7 +897,7 @@
         <w:pStyle w:val="BodyText"/>
       </w:pPr>
       <w:r>
-        <w:t>technical support, Excel, e-commerce, NoSQL, R, project management, deep learning, Scikit-learn, Machine Learning,</w:t>
+        <w:t>CloudFormation, Django, attention to detail, LangChain, Product Design, Selenium, React.js, Confluence, product specs,</w:t>
       </w:r>
     </w:p>
     <w:p>
@@ -905,7 +905,7 @@
         <w:pStyle w:val="BodyText"/>
       </w:pPr>
       <w:r>
-        <w:t>C/C++, PowerPoint/Keynote/Slides, JIRA, Web Development, Product Design, Cassandra, database, user interface, LLM,</w:t>
+        <w:t>AngularJS, Apache Hive, e-commerce, Pytorch, project management, database, Power BI, Excel, Flutter, Unity, Heroku,</w:t>
       </w:r>
     </w:p>
     <w:p>
@@ -913,7 +913,7 @@
         <w:pStyle w:val="BodyText"/>
       </w:pPr>
       <w:r>
-        <w:t>Redis, containerization, full-stack, Pandas, MongoDB, Scala, React Native, Wordpress, Unity, Computer Networking, RDBMS,</w:t>
+        <w:t>Hadoop, Redis, Azure, user interface, Apache Spark, frontend, communication skills, Next.js, Operating Systems, mobile</w:t>
       </w:r>
     </w:p>
     <w:p>
@@ -921,7 +921,7 @@
         <w:pStyle w:val="BodyText"/>
       </w:pPr>
       <w:r>
-        <w:t>Linux, frontend, Power BI, Django, operating systems, Docker, TypeScript, UI/UX Design, Natural Language Processing</w:t>
+        <w:t>web, Mixpanel, Tensorflow, Apache Kafka, Scala, Hotjar, Redux.js, Flask, Natural Language Processing (NLP), CUDA,</w:t>
       </w:r>
     </w:p>
     <w:p>
@@ -929,7 +929,7 @@
         <w:pStyle w:val="BodyText"/>
       </w:pPr>
       <w:r>
-        <w:t>(NLP), attention to detail, Nest.js, Redux.js, Airflow, Product Management, Zeplin, Flask, Apache Hive, Computer</w:t>
+        <w:t>FastAPI, Financial Modeling, React Native, Spring, JavaScript frameworks, API design, UI/UX technologies, JDBC, Full</w:t>
       </w:r>
     </w:p>
     <w:p>
@@ -937,7 +937,7 @@
         <w:pStyle w:val="BodyText"/>
       </w:pPr>
       <w:r>
-        <w:t>Science, cross-functional teams, network systems development, programming, analytical skills, troubleshooting, RF</w:t>
+        <w:t>Stack Developer, Software Engineering, Java, React, Banking/Financial Services, Java Web Services, Agile/Scrum,</w:t>
       </w:r>
     </w:p>
     <w:p>
@@ -945,15 +945,7 @@
         <w:pStyle w:val="BodyText"/>
       </w:pPr>
       <w:r>
-        <w:t>technologies, Senior WiFi Software Engineer, testing, Software Development, WiFi Supplicant, WiFi software systems,</w:t>
-      </w:r>
-    </w:p>
-    <w:p>
-      <w:pPr>
-        <w:pStyle w:val="BodyText"/>
-      </w:pPr>
-      <w:r>
-        <w:t>Android kernel, embedded systems</w:t>
+        <w:t>Bootstrap, CRM</w:t>
       </w:r>
     </w:p>
     <w:p>
@@ -1290,7 +1282,7 @@
         <w:rPr>
           <w:sz w:val="19"/>
         </w:rPr>
-        <w:t>Designed robust, scalable software systems for enhanced WiFi performance, boosting connectivity efficiency by 30%.</w:t>
+        <w:t>Developed scalable Java microservices with React UI, enhancing user engagement by 30% and boosting throughput efficiency.</w:t>
       </w:r>
     </w:p>
     <w:p>
@@ -1312,7 +1304,7 @@
         <w:rPr>
           <w:sz w:val="19"/>
         </w:rPr>
-        <w:t>Implemented secure backend systems for efficient data handling, integrating seamlessly with WiFi network interfaces.</w:t>
+        <w:t>Designed high-performance Java backend APIs with responsive React frontends, ensuring data security and governance.</w:t>
       </w:r>
     </w:p>
     <w:p>
@@ -1334,7 +1326,7 @@
         <w:rPr>
           <w:sz w:val="19"/>
         </w:rPr>
-        <w:t>Enhanced WiFi automation through complex system features, reducing manual configuration time by 40% for clients.</w:t>
+        <w:t>Engineered AI-driven features in React/Java stack, improving CRM automation by 40% and cutting client manual effort by 25%.</w:t>
       </w:r>
     </w:p>
     <w:p>
@@ -1570,7 +1562,7 @@
         <w:rPr>
           <w:sz w:val="19"/>
         </w:rPr>
-        <w:t>Engineered high-performance WiFi management models, enhancing network decision-making by 35% and reliability by 40%.</w:t>
+        <w:t>Developed Java-based AI trading algorithms, increasing decision accuracy by 35% and raising operational efficiency by 40%.</w:t>
       </w:r>
     </w:p>
     <w:p>
@@ -1592,7 +1584,7 @@
         <w:rPr>
           <w:sz w:val="19"/>
         </w:rPr>
-        <w:t>Developed low-latency WiFi data processing pipelines, decreasing packet loss by 50%, optimizing network throughput.</w:t>
+        <w:t>Optimized Java data processing pipelines to reduce latency by 50%, enhancing the response of financial applications.</w:t>
       </w:r>
     </w:p>
     <w:p>
@@ -1614,7 +1606,7 @@
         <w:rPr>
           <w:sz w:val="19"/>
         </w:rPr>
-        <w:t>Led a 5-member team in agile WiFi feature development, increasing deployment speed and system reliability by 3%.</w:t>
+        <w:t>Led a team in Agile practices, accelerating Java/React feature releases by 30%, improving product time-to-market.</w:t>
       </w:r>
     </w:p>
     <w:p>
@@ -2214,7 +2206,7 @@
         <w:rPr>
           <w:sz w:val="19"/>
         </w:rPr>
-        <w:t>Deployed modular WiFi architectures enabling seamless connectivity, maintaining 99.9% uptime in high-demand scenarios.</w:t>
+        <w:t>Deployed React-based SaaS architecture, ensuring 99.9% uptime and delivering functional prototypes within 3 months.</w:t>
       </w:r>
     </w:p>
     <w:p>
@@ -2236,7 +2228,7 @@
         <w:rPr>
           <w:sz w:val="19"/>
         </w:rPr>
-        <w:t>Developed real-time WiFi data handling mechanisms, boosting client connectivity engagement and reducing service queries.</w:t>
+        <w:t>Engineered Spring Boot Java microservices to manage real-time data, supporting $1M+ transactions and onboarding clients.</w:t>
       </w:r>
     </w:p>
     <w:p>
@@ -2264,7 +2256,7 @@
         <w:rPr>
           <w:sz w:val="19"/>
         </w:rPr>
-        <w:t>Integrated dynamic WiFi optimization tools, increasing network efficiency by 50%, streamlining system performance.</w:t>
+        <w:t>Integrating AI in React applications, boosted user engagement by 25% and reduced support inquiries by 40% through insights.</w:t>
       </w:r>
     </w:p>
     <w:p>
@@ -2940,7 +2932,7 @@
         <w:rPr>
           <w:sz w:val="19"/>
         </w:rPr>
-        <w:t>Drove integration of AI in WiFi optimization strategies, achieving a 50% increase in network efficiency and coverage.</w:t>
+        <w:t>Implemented Java-based AI sales tools, driving a 50% increase in revenue for a $40M business by optimizing growth strategies.</w:t>
       </w:r>
     </w:p>
     <w:p>
@@ -2962,7 +2954,7 @@
         <w:rPr>
           <w:sz w:val="19"/>
         </w:rPr>
-        <w:t>Designed WiFi-driven sales strategies enhancing service deployment, resulting in significant revenue growth and ROI.</w:t>
+        <w:t>Leveraged predictive analytics with Java to design an AI sales plan, maximizing ROI by aligning with seasonal trends.</w:t>
       </w:r>
     </w:p>
     <w:p>
@@ -2982,9 +2974,205 @@
       </w:pPr>
       <w:r>
         <w:rPr>
-          <w:sz w:val="19"/>
-        </w:rPr>
-        <w:t>Spearheaded end-to-end WiFi product enhancements across multiple models, optimizing connectivity and reducing delays.</w:t>
+          <w:sz w:val="20"/>
+        </w:rPr>
+        <w:t>Managed</w:t>
+      </w:r>
+      <w:r>
+        <w:rPr>
+          <w:spacing w:val="-2"/>
+          <w:sz w:val="20"/>
+        </w:rPr>
+        <w:t xml:space="preserve"> </w:t>
+      </w:r>
+      <w:r>
+        <w:rPr>
+          <w:sz w:val="20"/>
+        </w:rPr>
+        <w:t>end-to-end</w:t>
+      </w:r>
+      <w:r>
+        <w:rPr>
+          <w:spacing w:val="-1"/>
+          <w:sz w:val="20"/>
+        </w:rPr>
+        <w:t xml:space="preserve"> </w:t>
+      </w:r>
+      <w:r>
+        <w:rPr>
+          <w:sz w:val="20"/>
+        </w:rPr>
+        <w:t>product</w:t>
+      </w:r>
+      <w:r>
+        <w:rPr>
+          <w:spacing w:val="-1"/>
+          <w:sz w:val="20"/>
+        </w:rPr>
+        <w:t xml:space="preserve"> </w:t>
+      </w:r>
+      <w:r>
+        <w:rPr>
+          <w:sz w:val="20"/>
+        </w:rPr>
+        <w:t>lifecycle</w:t>
+      </w:r>
+      <w:r>
+        <w:rPr>
+          <w:spacing w:val="-1"/>
+          <w:sz w:val="20"/>
+        </w:rPr>
+        <w:t xml:space="preserve"> </w:t>
+      </w:r>
+      <w:r>
+        <w:rPr>
+          <w:sz w:val="20"/>
+        </w:rPr>
+        <w:t>for</w:t>
+      </w:r>
+      <w:r>
+        <w:rPr>
+          <w:spacing w:val="-1"/>
+          <w:sz w:val="20"/>
+        </w:rPr>
+        <w:t xml:space="preserve"> </w:t>
+      </w:r>
+      <w:r>
+        <w:rPr>
+          <w:sz w:val="20"/>
+        </w:rPr>
+        <w:t>43</w:t>
+      </w:r>
+      <w:r>
+        <w:rPr>
+          <w:spacing w:val="-1"/>
+          <w:sz w:val="20"/>
+        </w:rPr>
+        <w:t xml:space="preserve"> </w:t>
+      </w:r>
+      <w:r>
+        <w:rPr>
+          <w:sz w:val="20"/>
+        </w:rPr>
+        <w:t>SKUs,</w:t>
+      </w:r>
+      <w:r>
+        <w:rPr>
+          <w:spacing w:val="-2"/>
+          <w:sz w:val="20"/>
+        </w:rPr>
+        <w:t xml:space="preserve"> </w:t>
+      </w:r>
+      <w:r>
+        <w:rPr>
+          <w:sz w:val="20"/>
+        </w:rPr>
+        <w:t>driving</w:t>
+      </w:r>
+      <w:r>
+        <w:rPr>
+          <w:spacing w:val="-1"/>
+          <w:sz w:val="20"/>
+        </w:rPr>
+        <w:t xml:space="preserve"> </w:t>
+      </w:r>
+      <w:r>
+        <w:rPr>
+          <w:sz w:val="20"/>
+        </w:rPr>
+        <w:t>$75M</w:t>
+      </w:r>
+      <w:r>
+        <w:rPr>
+          <w:spacing w:val="-1"/>
+          <w:sz w:val="20"/>
+        </w:rPr>
+        <w:t xml:space="preserve"> </w:t>
+      </w:r>
+      <w:r>
+        <w:rPr>
+          <w:sz w:val="20"/>
+        </w:rPr>
+        <w:t>in</w:t>
+      </w:r>
+      <w:r>
+        <w:rPr>
+          <w:spacing w:val="-12"/>
+          <w:sz w:val="20"/>
+        </w:rPr>
+        <w:t xml:space="preserve"> </w:t>
+      </w:r>
+      <w:r>
+        <w:rPr>
+          <w:sz w:val="20"/>
+        </w:rPr>
+        <w:t>Amazon</w:t>
+      </w:r>
+      <w:r>
+        <w:rPr>
+          <w:spacing w:val="-1"/>
+          <w:sz w:val="20"/>
+        </w:rPr>
+        <w:t xml:space="preserve"> </w:t>
+      </w:r>
+      <w:r>
+        <w:rPr>
+          <w:sz w:val="20"/>
+        </w:rPr>
+        <w:t>revenue,</w:t>
+      </w:r>
+      <w:r>
+        <w:rPr>
+          <w:spacing w:val="-1"/>
+          <w:sz w:val="20"/>
+        </w:rPr>
+        <w:t xml:space="preserve"> </w:t>
+      </w:r>
+      <w:r>
+        <w:rPr>
+          <w:sz w:val="20"/>
+        </w:rPr>
+        <w:t>optimiz</w:t>
+      </w:r>
+      <w:r>
+        <w:rPr>
+          <w:sz w:val="20"/>
+        </w:rPr>
+        <w:t>e</w:t>
+      </w:r>
+      <w:r>
+        <w:rPr>
+          <w:spacing w:val="-1"/>
+          <w:sz w:val="20"/>
+        </w:rPr>
+        <w:t xml:space="preserve"> </w:t>
+      </w:r>
+      <w:r>
+        <w:rPr>
+          <w:sz w:val="20"/>
+        </w:rPr>
+        <w:t>pricing,</w:t>
+      </w:r>
+      <w:r>
+        <w:rPr>
+          <w:spacing w:val="-1"/>
+          <w:sz w:val="20"/>
+        </w:rPr>
+        <w:t xml:space="preserve"> </w:t>
+      </w:r>
+      <w:r>
+        <w:rPr>
+          <w:spacing w:val="-1"/>
+          <w:sz w:val="20"/>
+        </w:rPr>
+        <w:t xml:space="preserve">inventory, </w:t>
+      </w:r>
+      <w:r>
+        <w:rPr>
+          <w:spacing w:val="-2"/>
+          <w:sz w:val="20"/>
+        </w:rPr>
+        <w:t>operations</w:t>
       </w:r>
     </w:p>
     <w:p>
@@ -3569,7 +3757,7 @@
         <w:rPr>
           <w:sz w:val="19"/>
         </w:rPr>
-        <w:t>Developed advanced WiFi systems for citywide coverage, supporting connectivity across a nationwide network efficiently.</w:t>
+        <w:t>Developed Java-based logistics platforms for scalable routing across 100+ cities, enhancing operational coverage.</w:t>
       </w:r>
     </w:p>
     <w:p>
@@ -3591,7 +3779,7 @@
         <w:rPr>
           <w:sz w:val="19"/>
         </w:rPr>
-        <w:t>Designed a comprehensive WiFi module, facilitating seamless connectivity for 300,000+ users across diverse locations.</w:t>
+        <w:t>Architected scalable Java modules for logistics, supporting over 300,000 deliveries and improving network efficiencies.</w:t>
       </w:r>
     </w:p>
     <w:p>
@@ -3613,7 +3801,7 @@
         <w:rPr>
           <w:sz w:val="19"/>
         </w:rPr>
-        <w:t>Led development of real-time WiFi dashboards for clients, providing instant connectivity insights and troubleshooting data.</w:t>
+        <w:t>Led dashboard development in Java/React, providing real-time operational data and insights for over 100 clients.</w:t>
       </w:r>
     </w:p>
     <w:p>

</xml_diff>